<commit_message>
Neuro Model v1.0.2 - Change model topology, make a layers image function, got higher accuracy.
</commit_message>
<xml_diff>
--- a/Реферат.docx
+++ b/Реферат.docx
@@ -1023,6 +1023,17 @@
       <w:r>
         <w:t xml:space="preserve"> что данный вариант модели не удачен, модель переобучается. Модель не растет в точности начиная с самого этапа старта обучения. </w:t>
       </w:r>
+      <w:r>
+        <w:t xml:space="preserve">Также выборка в данном варианте модели не являлась </w:t>
+      </w:r>
+      <w:proofErr w:type="gramStart"/>
+      <w:r>
+        <w:t>стратифицированной(</w:t>
+      </w:r>
+      <w:proofErr w:type="gramEnd"/>
+      <w:r>
+        <w:t>неравномерно разделены классы по всей выборке)</w:t>
+      </w:r>
     </w:p>
     <w:p>
       <w:pPr>
@@ -1064,10 +1075,341 @@
       </w:pPr>
     </w:p>
     <w:p>
+      <w:r>
+        <w:br w:type="page"/>
+      </w:r>
+    </w:p>
+    <w:p>
       <w:pPr>
         <w:tabs>
           <w:tab w:val="left" w:pos="3432"/>
         </w:tabs>
+        <w:jc w:val="center"/>
+      </w:pPr>
+      <w:r>
+        <w:rPr>
+          <w:highlight w:val="yellow"/>
+        </w:rPr>
+        <w:lastRenderedPageBreak/>
+        <w:t>РАВНОЕ КОЛИЧЕСТВО КЛАССОВ – ТРИ КЛАССА</w:t>
+      </w:r>
+      <w:r>
+        <w:t xml:space="preserve"> </w:t>
+      </w:r>
+    </w:p>
+    <w:p>
+      <w:pPr>
+        <w:tabs>
+          <w:tab w:val="left" w:pos="3432"/>
+        </w:tabs>
+      </w:pPr>
+      <w:r>
+        <w:t xml:space="preserve">Попробуем привести количество классов в выборке к примерному одному значению, возьмем только три класса из общей выборки </w:t>
+      </w:r>
+    </w:p>
+    <w:p>
+      <w:pPr>
+        <w:tabs>
+          <w:tab w:val="left" w:pos="3432"/>
+        </w:tabs>
+      </w:pPr>
+      <w:r>
+        <w:rPr>
+          <w:noProof/>
+        </w:rPr>
+        <w:drawing>
+          <wp:inline distT="0" distB="0" distL="0" distR="0" wp14:anchorId="112E5DF9" wp14:editId="3AD7D806">
+            <wp:extent cx="1895475" cy="752475"/>
+            <wp:effectExtent l="0" t="0" r="9525" b="9525"/>
+            <wp:docPr id="3" name="Picture 3"/>
+            <wp:cNvGraphicFramePr>
+              <a:graphicFrameLocks xmlns:a="http://schemas.openxmlformats.org/drawingml/2006/main" noChangeAspect="1"/>
+            </wp:cNvGraphicFramePr>
+            <a:graphic xmlns:a="http://schemas.openxmlformats.org/drawingml/2006/main">
+              <a:graphicData uri="http://schemas.openxmlformats.org/drawingml/2006/picture">
+                <pic:pic xmlns:pic="http://schemas.openxmlformats.org/drawingml/2006/picture">
+                  <pic:nvPicPr>
+                    <pic:cNvPr id="1" name=""/>
+                    <pic:cNvPicPr/>
+                  </pic:nvPicPr>
+                  <pic:blipFill>
+                    <a:blip r:embed="rId7"/>
+                    <a:stretch>
+                      <a:fillRect/>
+                    </a:stretch>
+                  </pic:blipFill>
+                  <pic:spPr>
+                    <a:xfrm>
+                      <a:off x="0" y="0"/>
+                      <a:ext cx="1895475" cy="752475"/>
+                    </a:xfrm>
+                    <a:prstGeom prst="rect">
+                      <a:avLst/>
+                    </a:prstGeom>
+                  </pic:spPr>
+                </pic:pic>
+              </a:graphicData>
+            </a:graphic>
+          </wp:inline>
+        </w:drawing>
+      </w:r>
+    </w:p>
+    <w:p>
+      <w:pPr>
+        <w:tabs>
+          <w:tab w:val="left" w:pos="3432"/>
+        </w:tabs>
+      </w:pPr>
+      <w:r>
+        <w:t xml:space="preserve">Топология </w:t>
+      </w:r>
+    </w:p>
+    <w:p>
+      <w:pPr>
+        <w:tabs>
+          <w:tab w:val="left" w:pos="3432"/>
+        </w:tabs>
+      </w:pPr>
+      <w:r>
+        <w:rPr>
+          <w:noProof/>
+        </w:rPr>
+        <w:drawing>
+          <wp:inline distT="0" distB="0" distL="0" distR="0" wp14:anchorId="48BAB083" wp14:editId="3D126A15">
+            <wp:extent cx="5191125" cy="5267325"/>
+            <wp:effectExtent l="0" t="0" r="9525" b="9525"/>
+            <wp:docPr id="4" name="Picture 4"/>
+            <wp:cNvGraphicFramePr>
+              <a:graphicFrameLocks xmlns:a="http://schemas.openxmlformats.org/drawingml/2006/main" noChangeAspect="1"/>
+            </wp:cNvGraphicFramePr>
+            <a:graphic xmlns:a="http://schemas.openxmlformats.org/drawingml/2006/main">
+              <a:graphicData uri="http://schemas.openxmlformats.org/drawingml/2006/picture">
+                <pic:pic xmlns:pic="http://schemas.openxmlformats.org/drawingml/2006/picture">
+                  <pic:nvPicPr>
+                    <pic:cNvPr id="1" name=""/>
+                    <pic:cNvPicPr/>
+                  </pic:nvPicPr>
+                  <pic:blipFill>
+                    <a:blip r:embed="rId8"/>
+                    <a:stretch>
+                      <a:fillRect/>
+                    </a:stretch>
+                  </pic:blipFill>
+                  <pic:spPr>
+                    <a:xfrm>
+                      <a:off x="0" y="0"/>
+                      <a:ext cx="5191125" cy="5267325"/>
+                    </a:xfrm>
+                    <a:prstGeom prst="rect">
+                      <a:avLst/>
+                    </a:prstGeom>
+                  </pic:spPr>
+                </pic:pic>
+              </a:graphicData>
+            </a:graphic>
+          </wp:inline>
+        </w:drawing>
+      </w:r>
+    </w:p>
+    <w:p>
+      <w:pPr>
+        <w:tabs>
+          <w:tab w:val="left" w:pos="3432"/>
+        </w:tabs>
+      </w:pPr>
+    </w:p>
+    <w:p>
+      <w:pPr>
+        <w:tabs>
+          <w:tab w:val="left" w:pos="3432"/>
+        </w:tabs>
+      </w:pPr>
+    </w:p>
+    <w:p>
+      <w:pPr>
+        <w:tabs>
+          <w:tab w:val="left" w:pos="3432"/>
+        </w:tabs>
+      </w:pPr>
+    </w:p>
+    <w:p>
+      <w:pPr>
+        <w:tabs>
+          <w:tab w:val="left" w:pos="3432"/>
+        </w:tabs>
+      </w:pPr>
+    </w:p>
+    <w:p>
+      <w:pPr>
+        <w:tabs>
+          <w:tab w:val="left" w:pos="3432"/>
+        </w:tabs>
+      </w:pPr>
+    </w:p>
+    <w:p>
+      <w:pPr>
+        <w:tabs>
+          <w:tab w:val="left" w:pos="3432"/>
+        </w:tabs>
+      </w:pPr>
+      <w:r>
+        <w:lastRenderedPageBreak/>
+        <w:t>Ошибка и точность</w:t>
+      </w:r>
+    </w:p>
+    <w:p>
+      <w:pPr>
+        <w:tabs>
+          <w:tab w:val="left" w:pos="3432"/>
+        </w:tabs>
+      </w:pPr>
+      <w:r>
+        <w:rPr>
+          <w:noProof/>
+        </w:rPr>
+        <w:drawing>
+          <wp:inline distT="0" distB="0" distL="0" distR="0" wp14:anchorId="5CB73798" wp14:editId="1DC49D30">
+            <wp:extent cx="4945380" cy="3382010"/>
+            <wp:effectExtent l="0" t="0" r="0" b="0"/>
+            <wp:docPr id="5" name="Picture 5" descr="C:\Users\jurgen\AppData\Local\Packages\Microsoft.Office.Desktop_8wekyb3d8bbwe\AC\INetCache\Content.MSO\AF9D7C87.tmp"/>
+            <wp:cNvGraphicFramePr>
+              <a:graphicFrameLocks xmlns:a="http://schemas.openxmlformats.org/drawingml/2006/main" noChangeAspect="1"/>
+            </wp:cNvGraphicFramePr>
+            <a:graphic xmlns:a="http://schemas.openxmlformats.org/drawingml/2006/main">
+              <a:graphicData uri="http://schemas.openxmlformats.org/drawingml/2006/picture">
+                <pic:pic xmlns:pic="http://schemas.openxmlformats.org/drawingml/2006/picture">
+                  <pic:nvPicPr>
+                    <pic:cNvPr id="0" name="Picture 1" descr="C:\Users\jurgen\AppData\Local\Packages\Microsoft.Office.Desktop_8wekyb3d8bbwe\AC\INetCache\Content.MSO\AF9D7C87.tmp"/>
+                    <pic:cNvPicPr>
+                      <a:picLocks noChangeAspect="1" noChangeArrowheads="1"/>
+                    </pic:cNvPicPr>
+                  </pic:nvPicPr>
+                  <pic:blipFill>
+                    <a:blip r:embed="rId9">
+                      <a:extLst>
+                        <a:ext uri="{28A0092B-C50C-407E-A947-70E740481C1C}">
+                          <a14:useLocalDpi xmlns:a14="http://schemas.microsoft.com/office/drawing/2010/main" val="0"/>
+                        </a:ext>
+                      </a:extLst>
+                    </a:blip>
+                    <a:srcRect/>
+                    <a:stretch>
+                      <a:fillRect/>
+                    </a:stretch>
+                  </pic:blipFill>
+                  <pic:spPr bwMode="auto">
+                    <a:xfrm>
+                      <a:off x="0" y="0"/>
+                      <a:ext cx="4945380" cy="3382010"/>
+                    </a:xfrm>
+                    <a:prstGeom prst="rect">
+                      <a:avLst/>
+                    </a:prstGeom>
+                    <a:noFill/>
+                    <a:ln>
+                      <a:noFill/>
+                    </a:ln>
+                  </pic:spPr>
+                </pic:pic>
+              </a:graphicData>
+            </a:graphic>
+          </wp:inline>
+        </w:drawing>
+      </w:r>
+    </w:p>
+    <w:p>
+      <w:pPr>
+        <w:tabs>
+          <w:tab w:val="left" w:pos="3432"/>
+        </w:tabs>
+        <w:rPr>
+          <w:lang w:val="en-US"/>
+        </w:rPr>
+      </w:pPr>
+      <w:r>
+        <w:t xml:space="preserve">Проверка </w:t>
+      </w:r>
+      <w:proofErr w:type="gramStart"/>
+      <w:r>
+        <w:t>на тестовой выборки</w:t>
+      </w:r>
+      <w:proofErr w:type="gramEnd"/>
+    </w:p>
+    <w:p>
+      <w:pPr>
+        <w:tabs>
+          <w:tab w:val="left" w:pos="3432"/>
+        </w:tabs>
+      </w:pPr>
+      <w:bookmarkStart w:id="0" w:name="_GoBack"/>
+      <w:r>
+        <w:rPr>
+          <w:noProof/>
+        </w:rPr>
+        <w:drawing>
+          <wp:inline distT="0" distB="0" distL="0" distR="0" wp14:anchorId="05A5B09B" wp14:editId="4074E594">
+            <wp:extent cx="3114675" cy="371475"/>
+            <wp:effectExtent l="0" t="0" r="9525" b="9525"/>
+            <wp:docPr id="6" name="Picture 6"/>
+            <wp:cNvGraphicFramePr>
+              <a:graphicFrameLocks xmlns:a="http://schemas.openxmlformats.org/drawingml/2006/main" noChangeAspect="1"/>
+            </wp:cNvGraphicFramePr>
+            <a:graphic xmlns:a="http://schemas.openxmlformats.org/drawingml/2006/main">
+              <a:graphicData uri="http://schemas.openxmlformats.org/drawingml/2006/picture">
+                <pic:pic xmlns:pic="http://schemas.openxmlformats.org/drawingml/2006/picture">
+                  <pic:nvPicPr>
+                    <pic:cNvPr id="1" name=""/>
+                    <pic:cNvPicPr/>
+                  </pic:nvPicPr>
+                  <pic:blipFill>
+                    <a:blip r:embed="rId10"/>
+                    <a:stretch>
+                      <a:fillRect/>
+                    </a:stretch>
+                  </pic:blipFill>
+                  <pic:spPr>
+                    <a:xfrm>
+                      <a:off x="0" y="0"/>
+                      <a:ext cx="3114675" cy="371475"/>
+                    </a:xfrm>
+                    <a:prstGeom prst="rect">
+                      <a:avLst/>
+                    </a:prstGeom>
+                  </pic:spPr>
+                </pic:pic>
+              </a:graphicData>
+            </a:graphic>
+          </wp:inline>
+        </w:drawing>
+      </w:r>
+      <w:bookmarkEnd w:id="0"/>
+    </w:p>
+    <w:p>
+      <w:pPr>
+        <w:tabs>
+          <w:tab w:val="left" w:pos="3432"/>
+        </w:tabs>
+      </w:pPr>
+      <w:r>
+        <w:t xml:space="preserve">Модель получила эффект переобучения, либо нам </w:t>
+      </w:r>
+      <w:proofErr w:type="spellStart"/>
+      <w:r>
+        <w:t>нехватает</w:t>
+      </w:r>
+      <w:proofErr w:type="spellEnd"/>
+      <w:r>
+        <w:t xml:space="preserve"> качества изображений для корректного обучения, либо количества экземпляров. </w:t>
+      </w:r>
+    </w:p>
+    <w:p>
+      <w:pPr>
+        <w:tabs>
+          <w:tab w:val="left" w:pos="3432"/>
+        </w:tabs>
+        <w:rPr>
+          <w:lang w:val="en-US"/>
+        </w:rPr>
       </w:pPr>
     </w:p>
     <w:p>
@@ -1921,7 +2263,7 @@
         </w:rPr>
         <w:t xml:space="preserve"> - </w:t>
       </w:r>
-      <w:hyperlink r:id="rId7" w:tooltip="Злокачественная опухоль" w:history="1">
+      <w:hyperlink r:id="rId11" w:tooltip="Злокачественная опухоль" w:history="1">
         <w:r>
           <w:rPr>
             <w:rFonts w:ascii="Helvetica Neue" w:eastAsia="Times New Roman" w:hAnsi="Helvetica Neue" w:cs="Times New Roman"/>
@@ -1943,7 +2285,7 @@
         </w:rPr>
         <w:t>, развивающаяся из </w:t>
       </w:r>
-      <w:hyperlink r:id="rId8" w:tooltip="Меланоциты" w:history="1">
+      <w:hyperlink r:id="rId12" w:tooltip="Меланоциты" w:history="1">
         <w:r>
           <w:rPr>
             <w:rFonts w:ascii="Helvetica Neue" w:eastAsia="Times New Roman" w:hAnsi="Helvetica Neue" w:cs="Times New Roman"/>
@@ -1965,7 +2307,7 @@
         </w:rPr>
         <w:t> — </w:t>
       </w:r>
-      <w:hyperlink r:id="rId9" w:tooltip="Биологические пигменты" w:history="1">
+      <w:hyperlink r:id="rId13" w:tooltip="Биологические пигменты" w:history="1">
         <w:r>
           <w:rPr>
             <w:rFonts w:ascii="Helvetica Neue" w:eastAsia="Times New Roman" w:hAnsi="Helvetica Neue" w:cs="Times New Roman"/>
@@ -1987,7 +2329,7 @@
         </w:rPr>
         <w:t> </w:t>
       </w:r>
-      <w:hyperlink r:id="rId10" w:tooltip="Клетка" w:history="1">
+      <w:hyperlink r:id="rId14" w:tooltip="Клетка" w:history="1">
         <w:r>
           <w:rPr>
             <w:rFonts w:ascii="Helvetica Neue" w:eastAsia="Times New Roman" w:hAnsi="Helvetica Neue" w:cs="Times New Roman"/>
@@ -2009,7 +2351,7 @@
         </w:rPr>
         <w:t>, продуцирующих </w:t>
       </w:r>
-      <w:hyperlink r:id="rId11" w:tooltip="Меланины" w:history="1">
+      <w:hyperlink r:id="rId15" w:tooltip="Меланины" w:history="1">
         <w:r>
           <w:rPr>
             <w:rFonts w:ascii="Helvetica Neue" w:eastAsia="Times New Roman" w:hAnsi="Helvetica Neue" w:cs="Times New Roman"/>
@@ -2031,7 +2373,7 @@
         </w:rPr>
         <w:t>. Наряду с плоскоклеточным и базальноклеточным раком кожи относится к злокачественным опухолям кожи. Преимущественно локализуется в </w:t>
       </w:r>
-      <w:hyperlink r:id="rId12" w:tooltip="Кожа" w:history="1">
+      <w:hyperlink r:id="rId16" w:tooltip="Кожа" w:history="1">
         <w:r>
           <w:rPr>
             <w:rFonts w:ascii="Helvetica Neue" w:eastAsia="Times New Roman" w:hAnsi="Helvetica Neue" w:cs="Times New Roman"/>
@@ -2053,7 +2395,7 @@
         </w:rPr>
         <w:t>, реже — </w:t>
       </w:r>
-      <w:hyperlink r:id="rId13" w:tooltip="Сетчатка" w:history="1">
+      <w:hyperlink r:id="rId17" w:tooltip="Сетчатка" w:history="1">
         <w:r>
           <w:rPr>
             <w:rFonts w:ascii="Helvetica Neue" w:eastAsia="Times New Roman" w:hAnsi="Helvetica Neue" w:cs="Times New Roman"/>
@@ -2075,7 +2417,7 @@
         </w:rPr>
         <w:t>, </w:t>
       </w:r>
-      <w:hyperlink r:id="rId14" w:tooltip="Слизистая оболочка" w:history="1">
+      <w:hyperlink r:id="rId18" w:tooltip="Слизистая оболочка" w:history="1">
         <w:r>
           <w:rPr>
             <w:rFonts w:ascii="Helvetica Neue" w:eastAsia="Times New Roman" w:hAnsi="Helvetica Neue" w:cs="Times New Roman"/>
@@ -2097,7 +2439,7 @@
         </w:rPr>
         <w:t> (полость рта, </w:t>
       </w:r>
-      <w:hyperlink r:id="rId15" w:tooltip="Влагалище женщины" w:history="1">
+      <w:hyperlink r:id="rId19" w:tooltip="Влагалище женщины" w:history="1">
         <w:r>
           <w:rPr>
             <w:rFonts w:ascii="Helvetica Neue" w:eastAsia="Times New Roman" w:hAnsi="Helvetica Neue" w:cs="Times New Roman"/>
@@ -2119,7 +2461,7 @@
         </w:rPr>
         <w:t>, </w:t>
       </w:r>
-      <w:hyperlink r:id="rId16" w:tooltip="Прямая кишка человека" w:history="1">
+      <w:hyperlink r:id="rId20" w:tooltip="Прямая кишка человека" w:history="1">
         <w:r>
           <w:rPr>
             <w:rFonts w:ascii="Helvetica Neue" w:eastAsia="Times New Roman" w:hAnsi="Helvetica Neue" w:cs="Times New Roman"/>
@@ -2141,7 +2483,7 @@
         </w:rPr>
         <w:t>). Одна из наиболее опасных злокачественных опухолей человека, часто рецидивирующая и </w:t>
       </w:r>
-      <w:hyperlink r:id="rId17" w:tooltip="Метастаз" w:history="1">
+      <w:hyperlink r:id="rId21" w:tooltip="Метастаз" w:history="1">
         <w:r>
           <w:rPr>
             <w:rFonts w:ascii="Helvetica Neue" w:eastAsia="Times New Roman" w:hAnsi="Helvetica Neue" w:cs="Times New Roman"/>
@@ -2211,8 +2553,6 @@
         </w:rPr>
         <w:t>Mel</w:t>
       </w:r>
-      <w:bookmarkStart w:id="0" w:name="_GoBack"/>
-      <w:bookmarkEnd w:id="0"/>
     </w:p>
     <w:p>
       <w:pPr>
@@ -2732,7 +3072,7 @@
         </w:rPr>
         <w:t xml:space="preserve"> (</w:t>
       </w:r>
-      <w:hyperlink r:id="rId18" w:tooltip="Патологическая анатомия" w:history="1">
+      <w:hyperlink r:id="rId22" w:tooltip="Патологическая анатомия" w:history="1">
         <w:r>
           <w:rPr>
             <w:rFonts w:ascii="Helvetica Neue" w:eastAsia="Times New Roman" w:hAnsi="Helvetica Neue" w:cs="Times New Roman"/>
@@ -2754,7 +3094,7 @@
         </w:rPr>
         <w:t>), так как точный </w:t>
       </w:r>
-      <w:hyperlink r:id="rId19" w:tooltip="Диагноз" w:history="1">
+      <w:hyperlink r:id="rId23" w:tooltip="Диагноз" w:history="1">
         <w:r>
           <w:rPr>
             <w:rFonts w:ascii="Helvetica Neue" w:eastAsia="Times New Roman" w:hAnsi="Helvetica Neue" w:cs="Times New Roman"/>
@@ -2776,7 +3116,7 @@
         </w:rPr>
         <w:t> </w:t>
       </w:r>
-      <w:hyperlink r:id="rId20" w:tooltip="Рак (заболевание)" w:history="1">
+      <w:hyperlink r:id="rId24" w:tooltip="Рак (заболевание)" w:history="1">
         <w:r>
           <w:rPr>
             <w:rFonts w:ascii="Helvetica Neue" w:eastAsia="Times New Roman" w:hAnsi="Helvetica Neue" w:cs="Times New Roman"/>
@@ -3113,7 +3453,7 @@
         </w:rPr>
         <w:t> </w:t>
       </w:r>
-      <w:hyperlink r:id="rId21" w:tooltip="Контраст" w:history="1">
+      <w:hyperlink r:id="rId25" w:tooltip="Контраст" w:history="1">
         <w:r>
           <w:rPr>
             <w:rFonts w:ascii="Helvetica Neue" w:hAnsi="Helvetica Neue"/>
@@ -3201,7 +3541,7 @@
         </w:rPr>
         <w:t>размещённой в плоскости изображения и ограничивающей поток фонового рассеянного света излучаемого не из фокальной плоскости объектива</w:t>
       </w:r>
-      <w:hyperlink r:id="rId22" w:anchor="cite_note-Pawley_2006-1" w:history="1">
+      <w:hyperlink r:id="rId26" w:anchor="cite_note-Pawley_2006-1" w:history="1">
         <w:r>
           <w:rPr>
             <w:rFonts w:ascii="Helvetica Neue" w:hAnsi="Helvetica Neue"/>

</xml_diff>

<commit_message>
Neuro model v1.1 better accuracy with image augmentation
</commit_message>
<xml_diff>
--- a/Реферат.docx
+++ b/Реферат.docx
@@ -4534,23 +4534,314 @@
       </w:pPr>
     </w:p>
     <w:p>
+      <w:r>
+        <w:br w:type="page"/>
+      </w:r>
+    </w:p>
+    <w:p>
       <w:pPr>
         <w:ind w:firstLine="708"/>
         <w:jc w:val="center"/>
         <w:rPr>
-          <w:rFonts w:ascii="Helvetica Neue" w:hAnsi="Helvetica Neue"/>
-          <w:color w:val="000000"/>
-          <w:sz w:val="21"/>
-          <w:szCs w:val="21"/>
-        </w:rPr>
-      </w:pPr>
-      <w:r>
+          <w:highlight w:val="yellow"/>
+          <w:lang w:val="en-US"/>
+        </w:rPr>
+      </w:pPr>
+      <w:r>
+        <w:rPr>
+          <w:highlight w:val="yellow"/>
+          <w:lang w:val="en-US"/>
+        </w:rPr>
+        <w:lastRenderedPageBreak/>
+        <w:t xml:space="preserve">V1.1 </w:t>
+      </w:r>
+    </w:p>
+    <w:p>
+      <w:pPr>
+        <w:ind w:firstLine="708"/>
+        <w:jc w:val="center"/>
+        <w:rPr>
+          <w:lang w:val="en-US"/>
+        </w:rPr>
+      </w:pPr>
+      <w:r>
+        <w:rPr>
+          <w:highlight w:val="yellow"/>
+          <w:lang w:val="en-US"/>
+        </w:rPr>
+        <w:t>After Image Augmentation</w:t>
+      </w:r>
+    </w:p>
+    <w:p>
+      <w:pPr>
+        <w:ind w:firstLine="708"/>
+      </w:pPr>
+      <w:r>
+        <w:t xml:space="preserve">Первый эксперимент </w:t>
+      </w:r>
+    </w:p>
+    <w:p>
+      <w:pPr>
+        <w:ind w:firstLine="708"/>
+      </w:pPr>
+      <w:r>
+        <w:t xml:space="preserve">Топология: </w:t>
+      </w:r>
+    </w:p>
+    <w:p>
+      <w:pPr>
+        <w:ind w:firstLine="708"/>
+      </w:pPr>
+      <w:r>
+        <w:rPr>
+          <w:noProof/>
+        </w:rPr>
+        <w:drawing>
+          <wp:inline distT="0" distB="0" distL="0" distR="0" wp14:anchorId="2EE74E74" wp14:editId="254D19BF">
+            <wp:extent cx="5247597" cy="6980903"/>
+            <wp:effectExtent l="0" t="0" r="0" b="0"/>
+            <wp:docPr id="9" name="Picture 9"/>
+            <wp:cNvGraphicFramePr>
+              <a:graphicFrameLocks xmlns:a="http://schemas.openxmlformats.org/drawingml/2006/main" noChangeAspect="1"/>
+            </wp:cNvGraphicFramePr>
+            <a:graphic xmlns:a="http://schemas.openxmlformats.org/drawingml/2006/main">
+              <a:graphicData uri="http://schemas.openxmlformats.org/drawingml/2006/picture">
+                <pic:pic xmlns:pic="http://schemas.openxmlformats.org/drawingml/2006/picture">
+                  <pic:nvPicPr>
+                    <pic:cNvPr id="1" name=""/>
+                    <pic:cNvPicPr/>
+                  </pic:nvPicPr>
+                  <pic:blipFill>
+                    <a:blip r:embed="rId29"/>
+                    <a:stretch>
+                      <a:fillRect/>
+                    </a:stretch>
+                  </pic:blipFill>
+                  <pic:spPr>
+                    <a:xfrm>
+                      <a:off x="0" y="0"/>
+                      <a:ext cx="5252974" cy="6988056"/>
+                    </a:xfrm>
+                    <a:prstGeom prst="rect">
+                      <a:avLst/>
+                    </a:prstGeom>
+                  </pic:spPr>
+                </pic:pic>
+              </a:graphicData>
+            </a:graphic>
+          </wp:inline>
+        </w:drawing>
+      </w:r>
+      <w:bookmarkStart w:id="0" w:name="_GoBack"/>
+      <w:bookmarkEnd w:id="0"/>
+    </w:p>
+    <w:p>
+      <w:pPr>
+        <w:ind w:firstLine="708"/>
+      </w:pPr>
+    </w:p>
+    <w:p>
+      <w:pPr>
+        <w:ind w:firstLine="708"/>
+      </w:pPr>
+    </w:p>
+    <w:p>
+      <w:pPr>
+        <w:ind w:firstLine="708"/>
+      </w:pPr>
+    </w:p>
+    <w:p>
+      <w:pPr>
+        <w:rPr>
+          <w:lang w:val="en-US"/>
+        </w:rPr>
+      </w:pPr>
+      <w:r>
+        <w:lastRenderedPageBreak/>
+        <w:t xml:space="preserve">График </w:t>
+      </w:r>
+      <w:r>
+        <w:rPr>
+          <w:lang w:val="en-US"/>
+        </w:rPr>
+        <w:t>Accuracy</w:t>
+      </w:r>
+    </w:p>
+    <w:p>
+      <w:pPr>
+        <w:rPr>
+          <w:lang w:val="en-US"/>
+        </w:rPr>
+      </w:pPr>
+      <w:r>
+        <w:rPr>
+          <w:noProof/>
+        </w:rPr>
+        <w:drawing>
+          <wp:inline distT="0" distB="0" distL="0" distR="0" wp14:anchorId="46A5A38C" wp14:editId="5B8016DD">
+            <wp:extent cx="5029200" cy="3371850"/>
+            <wp:effectExtent l="0" t="0" r="0" b="0"/>
+            <wp:docPr id="10" name="Graphic 10"/>
+            <wp:cNvGraphicFramePr>
+              <a:graphicFrameLocks xmlns:a="http://schemas.openxmlformats.org/drawingml/2006/main" noChangeAspect="1"/>
+            </wp:cNvGraphicFramePr>
+            <a:graphic xmlns:a="http://schemas.openxmlformats.org/drawingml/2006/main">
+              <a:graphicData uri="http://schemas.openxmlformats.org/drawingml/2006/picture">
+                <pic:pic xmlns:pic="http://schemas.openxmlformats.org/drawingml/2006/picture">
+                  <pic:nvPicPr>
+                    <pic:cNvPr id="1" name=""/>
+                    <pic:cNvPicPr/>
+                  </pic:nvPicPr>
+                  <pic:blipFill>
+                    <a:blip r:embed="rId30">
+                      <a:extLst>
+                        <a:ext uri="{96DAC541-7B7A-43D3-8B79-37D633B846F1}">
+                          <asvg:svgBlip xmlns:asvg="http://schemas.microsoft.com/office/drawing/2016/SVG/main" r:embed="rId31"/>
+                        </a:ext>
+                      </a:extLst>
+                    </a:blip>
+                    <a:stretch>
+                      <a:fillRect/>
+                    </a:stretch>
+                  </pic:blipFill>
+                  <pic:spPr>
+                    <a:xfrm>
+                      <a:off x="0" y="0"/>
+                      <a:ext cx="5029200" cy="3371850"/>
+                    </a:xfrm>
+                    <a:prstGeom prst="rect">
+                      <a:avLst/>
+                    </a:prstGeom>
+                  </pic:spPr>
+                </pic:pic>
+              </a:graphicData>
+            </a:graphic>
+          </wp:inline>
+        </w:drawing>
+      </w:r>
+    </w:p>
+    <w:p>
+      <w:r>
+        <w:t xml:space="preserve">График обучения нейронной сети </w:t>
+      </w:r>
+    </w:p>
+    <w:p>
+      <w:r>
+        <w:t>На обучающей выборки</w:t>
+      </w:r>
+    </w:p>
+    <w:p>
+      <w:pPr>
+        <w:rPr>
+          <w:lang w:val="en-US"/>
+        </w:rPr>
+      </w:pPr>
+      <w:r>
+        <w:rPr>
+          <w:lang w:val="en-US"/>
+        </w:rPr>
+        <w:t>Loss: 0.0467</w:t>
+      </w:r>
+    </w:p>
+    <w:p>
+      <w:pPr>
+        <w:rPr>
+          <w:lang w:val="en-US"/>
+        </w:rPr>
+      </w:pPr>
+      <w:r>
+        <w:rPr>
+          <w:lang w:val="en-US"/>
+        </w:rPr>
+        <w:t>Accuracy: 0.9838</w:t>
+      </w:r>
+    </w:p>
+    <w:p>
+      <w:r>
+        <w:t xml:space="preserve">На тренировочной выборке </w:t>
+      </w:r>
+    </w:p>
+    <w:p>
+      <w:pPr>
+        <w:rPr>
+          <w:rFonts w:ascii="Courier New" w:hAnsi="Courier New" w:cs="Courier New"/>
+          <w:color w:val="000000"/>
+          <w:sz w:val="21"/>
+          <w:szCs w:val="21"/>
+        </w:rPr>
+      </w:pPr>
+      <w:r>
+        <w:rPr>
+          <w:rFonts w:ascii="Courier New" w:hAnsi="Courier New" w:cs="Courier New"/>
+          <w:color w:val="000000"/>
+          <w:sz w:val="21"/>
+          <w:szCs w:val="21"/>
+        </w:rPr>
+        <w:t>[0.7937386975204122, 0.8386128708377366]</w:t>
+      </w:r>
+    </w:p>
+    <w:p>
+      <w:pPr>
+        <w:rPr>
+          <w:lang w:val="en-US"/>
+        </w:rPr>
+      </w:pPr>
+      <w:r>
+        <w:rPr>
+          <w:lang w:val="en-US"/>
+        </w:rPr>
+        <w:t>Loss: 0.793</w:t>
+      </w:r>
+    </w:p>
+    <w:p>
+      <w:pPr>
+        <w:rPr>
+          <w:lang w:val="en-US"/>
+        </w:rPr>
+      </w:pPr>
+      <w:r>
+        <w:rPr>
+          <w:lang w:val="en-US"/>
+        </w:rPr>
+        <w:t>Accuracy: 0.8386</w:t>
+      </w:r>
+    </w:p>
+    <w:p>
+      <w:pPr>
+        <w:rPr>
+          <w:lang w:val="en-US"/>
+        </w:rPr>
+      </w:pPr>
+    </w:p>
+    <w:p>
+      <w:pPr>
+        <w:ind w:firstLine="708"/>
+        <w:rPr>
+          <w:rFonts w:ascii="Helvetica Neue" w:hAnsi="Helvetica Neue"/>
+          <w:color w:val="000000"/>
+          <w:sz w:val="21"/>
+          <w:szCs w:val="21"/>
+          <w:lang w:val="en-US"/>
+        </w:rPr>
+      </w:pPr>
+      <w:r>
+        <w:rPr>
+          <w:lang w:val="en-US"/>
+        </w:rPr>
         <w:br w:type="page"/>
       </w:r>
-    </w:p>
-    <w:p>
-      <w:r>
+      <w:proofErr w:type="spellStart"/>
+      <w:r>
+        <w:rPr>
+          <w:lang w:val="en-US"/>
+        </w:rPr>
         <w:lastRenderedPageBreak/>
+        <w:t>Uhfabe</w:t>
+      </w:r>
+      <w:proofErr w:type="spellEnd"/>
+    </w:p>
+    <w:p>
+      <w:r>
         <w:t xml:space="preserve">План рассказа про проект </w:t>
       </w:r>
     </w:p>
@@ -4575,13 +4866,7 @@
         </w:numPr>
       </w:pPr>
       <w:r>
-        <w:t xml:space="preserve">Много классовая классификация </w:t>
-      </w:r>
-      <w:r>
-        <w:t>пигментных</w:t>
-      </w:r>
-      <w:r>
-        <w:t xml:space="preserve"> поражений кожи</w:t>
+        <w:t>Много классовая классификация пигментных поражений кожи</w:t>
       </w:r>
     </w:p>
     <w:p>
@@ -4605,15 +4890,7 @@
         </w:numPr>
       </w:pPr>
       <w:r>
-        <w:t xml:space="preserve">Рассказать про пигментные поражения кожи. </w:t>
-      </w:r>
-      <w:proofErr w:type="gramStart"/>
-      <w:r>
-        <w:t>1</w:t>
-      </w:r>
-      <w:proofErr w:type="gramEnd"/>
-      <w:r>
-        <w:t xml:space="preserve">- 2 слайда. Показать, что они из себя представляют. В данной задаче мы имеем </w:t>
+        <w:t xml:space="preserve">Рассказать про пигментные поражения кожи. 1- 2 слайда. Показать, что они из себя представляют. В данной задаче мы имеем </w:t>
       </w:r>
     </w:p>
     <w:p>
@@ -4702,8 +4979,6 @@
       <w:r>
         <w:t xml:space="preserve">Мы имеем </w:t>
       </w:r>
-      <w:bookmarkStart w:id="0" w:name="_GoBack"/>
-      <w:bookmarkEnd w:id="0"/>
     </w:p>
     <w:sectPr>
       <w:pgSz w:w="11906" w:h="16838"/>

</xml_diff>